<commit_message>
Adding UAT testing data for sprint
</commit_message>
<xml_diff>
--- a/0.4 - 0.4.1 UAT Plan.docx
+++ b/0.4 - 0.4.1 UAT Plan.docx
@@ -6784,93 +6784,204 @@
           </w:tcPr>
           <w:p>
             <w:pPr>
-              <w:spacing w:line="240" w:lineRule="auto"/>
+              <w:spacing w:before="240" w:after="240" w:line="240" w:lineRule="auto"/>
+              <w:rPr>
+                <w:rFonts w:ascii="Times New Roman" w:eastAsia="Times New Roman" w:hAnsi="Times New Roman" w:cs="Times New Roman"/>
+                <w:sz w:val="24"/>
+                <w:szCs w:val="24"/>
+                <w:lang w:val="en-AU" w:eastAsia="zh-CN"/>
+              </w:rPr>
             </w:pPr>
             <w:r>
-              <w:t>Tester name:</w:t>
+              <w:rPr>
+                <w:rFonts w:eastAsia="Times New Roman"/>
+                <w:b/>
+                <w:bCs/>
+                <w:color w:val="000000"/>
+                <w:lang w:val="en-AU" w:eastAsia="zh-CN"/>
+              </w:rPr>
+              <w:t xml:space="preserve">Tester name: </w:t>
+            </w:r>
+            <w:r>
+              <w:rPr>
+                <w:rFonts w:eastAsia="Times New Roman"/>
+                <w:color w:val="000000"/>
+                <w:lang w:val="en-AU" w:eastAsia="zh-CN"/>
+              </w:rPr>
+              <w:t>Ria</w:t>
             </w:r>
           </w:p>
           <w:tbl>
             <w:tblPr>
-              <w:tblStyle w:val="TableGrid"/>
               <w:tblW w:w="0" w:type="auto"/>
+              <w:tblCellMar>
+                <w:top w:w="15" w:type="dxa"/>
+                <w:left w:w="15" w:type="dxa"/>
+                <w:bottom w:w="15" w:type="dxa"/>
+                <w:right w:w="15" w:type="dxa"/>
+              </w:tblCellMar>
               <w:tblLook w:val="04A0" w:firstRow="1" w:lastRow="0" w:firstColumn="1" w:lastColumn="0" w:noHBand="0" w:noVBand="1"/>
             </w:tblPr>
             <w:tblGrid>
-              <w:gridCol w:w="470"/>
-              <w:gridCol w:w="3361"/>
+              <w:gridCol w:w="262"/>
+              <w:gridCol w:w="800"/>
             </w:tblGrid>
             <w:tr>
+              <w:trPr>
+                <w:trHeight w:val="300"/>
+              </w:trPr>
               <w:tc>
                 <w:tcPr>
-                  <w:tcW w:w="470" w:type="dxa"/>
+                  <w:tcW w:w="0" w:type="auto"/>
                   <w:tcBorders>
-                    <w:top w:val="single" w:sz="4" w:space="0" w:color="auto"/>
-                    <w:left w:val="single" w:sz="4" w:space="0" w:color="auto"/>
-                    <w:bottom w:val="single" w:sz="4" w:space="0" w:color="auto"/>
-                    <w:right w:val="single" w:sz="4" w:space="0" w:color="auto"/>
+                    <w:top w:val="single" w:sz="6" w:space="0" w:color="000000"/>
+                    <w:left w:val="single" w:sz="6" w:space="0" w:color="000000"/>
+                    <w:bottom w:val="single" w:sz="6" w:space="0" w:color="000000"/>
+                    <w:right w:val="single" w:sz="6" w:space="0" w:color="000000"/>
                   </w:tcBorders>
+                  <w:tcMar>
+                    <w:top w:w="0" w:type="dxa"/>
+                    <w:left w:w="100" w:type="dxa"/>
+                    <w:bottom w:w="0" w:type="dxa"/>
+                    <w:right w:w="100" w:type="dxa"/>
+                  </w:tcMar>
+                  <w:hideMark/>
                 </w:tcPr>
                 <w:p>
                   <w:pPr>
-                    <w:spacing w:line="240" w:lineRule="auto"/>
+                    <w:spacing w:before="240" w:after="240" w:line="240" w:lineRule="auto"/>
+                    <w:rPr>
+                      <w:rFonts w:ascii="Times New Roman" w:eastAsia="Times New Roman" w:hAnsi="Times New Roman" w:cs="Times New Roman"/>
+                      <w:sz w:val="24"/>
+                      <w:szCs w:val="24"/>
+                      <w:lang w:val="en-AU" w:eastAsia="zh-CN"/>
+                    </w:rPr>
                   </w:pPr>
+                  <w:r>
+                    <w:rPr>
+                      <w:rFonts w:eastAsia="Times New Roman"/>
+                      <w:b/>
+                      <w:bCs/>
+                      <w:color w:val="000000"/>
+                      <w:lang w:val="en-AU" w:eastAsia="zh-CN"/>
+                    </w:rPr>
+                    <w:t> </w:t>
+                  </w:r>
                 </w:p>
               </w:tc>
               <w:tc>
                 <w:tcPr>
-                  <w:tcW w:w="3361" w:type="dxa"/>
+                  <w:tcW w:w="0" w:type="auto"/>
                   <w:tcBorders>
-                    <w:top w:val="nil"/>
-                    <w:left w:val="single" w:sz="4" w:space="0" w:color="auto"/>
-                    <w:bottom w:val="nil"/>
-                    <w:right w:val="nil"/>
+                    <w:left w:val="single" w:sz="6" w:space="0" w:color="000000"/>
                   </w:tcBorders>
+                  <w:tcMar>
+                    <w:top w:w="0" w:type="dxa"/>
+                    <w:left w:w="100" w:type="dxa"/>
+                    <w:bottom w:w="0" w:type="dxa"/>
+                    <w:right w:w="100" w:type="dxa"/>
+                  </w:tcMar>
                   <w:hideMark/>
                 </w:tcPr>
                 <w:p>
                   <w:pPr>
-                    <w:spacing w:line="240" w:lineRule="auto"/>
+                    <w:spacing w:before="240" w:after="240" w:line="240" w:lineRule="auto"/>
+                    <w:rPr>
+                      <w:rFonts w:ascii="Times New Roman" w:eastAsia="Times New Roman" w:hAnsi="Times New Roman" w:cs="Times New Roman"/>
+                      <w:sz w:val="24"/>
+                      <w:szCs w:val="24"/>
+                      <w:lang w:val="en-AU" w:eastAsia="zh-CN"/>
+                    </w:rPr>
                   </w:pPr>
                   <w:r>
+                    <w:rPr>
+                      <w:rFonts w:eastAsia="Times New Roman"/>
+                      <w:b/>
+                      <w:bCs/>
+                      <w:color w:val="000000"/>
+                      <w:shd w:val="clear" w:color="auto" w:fill="00FF00"/>
+                      <w:lang w:val="en-AU" w:eastAsia="zh-CN"/>
+                    </w:rPr>
                     <w:t>PASS</w:t>
                   </w:r>
                 </w:p>
               </w:tc>
             </w:tr>
             <w:tr>
+              <w:trPr>
+                <w:trHeight w:val="300"/>
+              </w:trPr>
               <w:tc>
                 <w:tcPr>
-                  <w:tcW w:w="470" w:type="dxa"/>
+                  <w:tcW w:w="0" w:type="auto"/>
                   <w:tcBorders>
-                    <w:top w:val="single" w:sz="4" w:space="0" w:color="auto"/>
-                    <w:left w:val="single" w:sz="4" w:space="0" w:color="auto"/>
-                    <w:bottom w:val="single" w:sz="4" w:space="0" w:color="auto"/>
-                    <w:right w:val="single" w:sz="4" w:space="0" w:color="auto"/>
+                    <w:top w:val="single" w:sz="6" w:space="0" w:color="000000"/>
+                    <w:left w:val="single" w:sz="6" w:space="0" w:color="000000"/>
+                    <w:bottom w:val="single" w:sz="6" w:space="0" w:color="000000"/>
+                    <w:right w:val="single" w:sz="6" w:space="0" w:color="000000"/>
                   </w:tcBorders>
+                  <w:tcMar>
+                    <w:top w:w="0" w:type="dxa"/>
+                    <w:left w:w="100" w:type="dxa"/>
+                    <w:bottom w:w="0" w:type="dxa"/>
+                    <w:right w:w="100" w:type="dxa"/>
+                  </w:tcMar>
+                  <w:hideMark/>
                 </w:tcPr>
                 <w:p>
                   <w:pPr>
-                    <w:spacing w:line="240" w:lineRule="auto"/>
+                    <w:spacing w:before="240" w:after="240" w:line="240" w:lineRule="auto"/>
+                    <w:rPr>
+                      <w:rFonts w:ascii="Times New Roman" w:eastAsia="Times New Roman" w:hAnsi="Times New Roman" w:cs="Times New Roman"/>
+                      <w:sz w:val="24"/>
+                      <w:szCs w:val="24"/>
+                      <w:lang w:val="en-AU" w:eastAsia="zh-CN"/>
+                    </w:rPr>
                   </w:pPr>
+                  <w:r>
+                    <w:rPr>
+                      <w:rFonts w:eastAsia="Times New Roman"/>
+                      <w:b/>
+                      <w:bCs/>
+                      <w:color w:val="000000"/>
+                      <w:lang w:val="en-AU" w:eastAsia="zh-CN"/>
+                    </w:rPr>
+                    <w:t> </w:t>
+                  </w:r>
                 </w:p>
               </w:tc>
               <w:tc>
                 <w:tcPr>
-                  <w:tcW w:w="3361" w:type="dxa"/>
+                  <w:tcW w:w="0" w:type="auto"/>
                   <w:tcBorders>
-                    <w:top w:val="nil"/>
-                    <w:left w:val="single" w:sz="4" w:space="0" w:color="auto"/>
-                    <w:bottom w:val="nil"/>
-                    <w:right w:val="nil"/>
+                    <w:left w:val="single" w:sz="6" w:space="0" w:color="000000"/>
                   </w:tcBorders>
+                  <w:tcMar>
+                    <w:top w:w="0" w:type="dxa"/>
+                    <w:left w:w="100" w:type="dxa"/>
+                    <w:bottom w:w="0" w:type="dxa"/>
+                    <w:right w:w="100" w:type="dxa"/>
+                  </w:tcMar>
                   <w:hideMark/>
                 </w:tcPr>
                 <w:p>
                   <w:pPr>
-                    <w:spacing w:line="240" w:lineRule="auto"/>
+                    <w:spacing w:before="240" w:after="240" w:line="240" w:lineRule="auto"/>
+                    <w:rPr>
+                      <w:rFonts w:ascii="Times New Roman" w:eastAsia="Times New Roman" w:hAnsi="Times New Roman" w:cs="Times New Roman"/>
+                      <w:sz w:val="24"/>
+                      <w:szCs w:val="24"/>
+                      <w:lang w:val="en-AU" w:eastAsia="zh-CN"/>
+                    </w:rPr>
                   </w:pPr>
                   <w:r>
+                    <w:rPr>
+                      <w:rFonts w:eastAsia="Times New Roman"/>
+                      <w:b/>
+                      <w:bCs/>
+                      <w:color w:val="000000"/>
+                      <w:lang w:val="en-AU" w:eastAsia="zh-CN"/>
+                    </w:rPr>
                     <w:t>FAIL</w:t>
                   </w:r>
                 </w:p>
@@ -6879,11 +6990,111 @@
           </w:tbl>
           <w:p>
             <w:pPr>
+              <w:spacing w:before="240" w:after="240" w:line="240" w:lineRule="auto"/>
+              <w:rPr>
+                <w:rFonts w:ascii="Times New Roman" w:eastAsia="Times New Roman" w:hAnsi="Times New Roman" w:cs="Times New Roman"/>
+                <w:sz w:val="24"/>
+                <w:szCs w:val="24"/>
+                <w:lang w:val="en-AU" w:eastAsia="zh-CN"/>
+              </w:rPr>
+            </w:pPr>
+            <w:r>
+              <w:rPr>
+                <w:rFonts w:eastAsia="Times New Roman"/>
+                <w:b/>
+                <w:bCs/>
+                <w:color w:val="000000"/>
+                <w:lang w:val="en-AU" w:eastAsia="zh-CN"/>
+              </w:rPr>
+              <w:t>Observations:</w:t>
+            </w:r>
+          </w:p>
+          <w:p>
+            <w:pPr>
+              <w:numPr>
+                <w:ilvl w:val="0"/>
+                <w:numId w:val="28"/>
+              </w:numPr>
+              <w:spacing w:before="240" w:line="240" w:lineRule="auto"/>
+              <w:textAlignment w:val="baseline"/>
+              <w:rPr>
+                <w:rFonts w:eastAsia="Times New Roman"/>
+                <w:color w:val="000000"/>
+                <w:lang w:val="en-AU" w:eastAsia="zh-CN"/>
+              </w:rPr>
+            </w:pPr>
+            <w:r>
+              <w:rPr>
+                <w:rFonts w:eastAsia="Times New Roman"/>
+                <w:color w:val="000000"/>
+                <w:lang w:val="en-AU" w:eastAsia="zh-CN"/>
+              </w:rPr>
+              <w:t>Everything works well, when you add the name of the task in ‘Enter Task Here’ as well as ‘Select Due Date’, they are formatted well into a white box.</w:t>
+            </w:r>
+          </w:p>
+          <w:p>
+            <w:pPr>
+              <w:numPr>
+                <w:ilvl w:val="0"/>
+                <w:numId w:val="28"/>
+              </w:numPr>
+              <w:spacing w:after="240" w:line="240" w:lineRule="auto"/>
+              <w:textAlignment w:val="baseline"/>
+              <w:rPr>
+                <w:rFonts w:eastAsia="Times New Roman"/>
+                <w:color w:val="000000"/>
+                <w:lang w:val="en-AU" w:eastAsia="zh-CN"/>
+              </w:rPr>
+            </w:pPr>
+            <w:r>
+              <w:rPr>
+                <w:rFonts w:eastAsia="Times New Roman"/>
+                <w:color w:val="000000"/>
+                <w:lang w:val="en-AU" w:eastAsia="zh-CN"/>
+              </w:rPr>
+              <w:t>There is a delete button available at the bottom of the white box (centred).</w:t>
+            </w:r>
+          </w:p>
+          <w:p>
+            <w:pPr>
+              <w:numPr>
+                <w:ilvl w:val="0"/>
+                <w:numId w:val="28"/>
+              </w:numPr>
+              <w:spacing w:before="240" w:after="240" w:line="240" w:lineRule="auto"/>
+              <w:textAlignment w:val="baseline"/>
+              <w:rPr>
+                <w:rFonts w:eastAsia="Times New Roman"/>
+                <w:color w:val="000000"/>
+                <w:lang w:val="en-AU" w:eastAsia="zh-CN"/>
+              </w:rPr>
+            </w:pPr>
+            <w:r>
+              <w:rPr>
+                <w:rFonts w:eastAsia="Times New Roman"/>
+                <w:color w:val="000000"/>
+                <w:lang w:val="en-AU" w:eastAsia="zh-CN"/>
+              </w:rPr>
+              <w:t>The formatting for the due date is year-month-</w:t>
+            </w:r>
+            <w:proofErr w:type="gramStart"/>
+            <w:r>
+              <w:rPr>
+                <w:rFonts w:eastAsia="Times New Roman"/>
+                <w:color w:val="000000"/>
+                <w:lang w:val="en-AU" w:eastAsia="zh-CN"/>
+              </w:rPr>
+              <w:t>day</w:t>
+            </w:r>
+            <w:proofErr w:type="gramEnd"/>
+          </w:p>
+          <w:p>
+            <w:pPr>
               <w:spacing w:line="240" w:lineRule="auto"/>
+              <w:rPr>
+                <w:lang w:val="en-AU"/>
+              </w:rPr>
             </w:pPr>
-            <w:r>
-              <w:t>Observations:</w:t>
-            </w:r>
           </w:p>
         </w:tc>
       </w:tr>
@@ -6987,93 +7198,196 @@
           </w:tcPr>
           <w:p>
             <w:pPr>
-              <w:spacing w:line="240" w:lineRule="auto"/>
+              <w:spacing w:before="240" w:after="240" w:line="240" w:lineRule="auto"/>
+              <w:rPr>
+                <w:rFonts w:ascii="Times New Roman" w:eastAsia="Times New Roman" w:hAnsi="Times New Roman" w:cs="Times New Roman"/>
+                <w:sz w:val="24"/>
+                <w:szCs w:val="24"/>
+                <w:lang w:val="en-AU" w:eastAsia="zh-CN"/>
+              </w:rPr>
             </w:pPr>
             <w:r>
+              <w:rPr>
+                <w:rFonts w:eastAsia="Times New Roman"/>
+                <w:b/>
+                <w:bCs/>
+                <w:color w:val="000000"/>
+                <w:lang w:val="en-AU" w:eastAsia="zh-CN"/>
+              </w:rPr>
               <w:t>Tester name:</w:t>
             </w:r>
           </w:p>
           <w:tbl>
             <w:tblPr>
-              <w:tblStyle w:val="TableGrid"/>
               <w:tblW w:w="0" w:type="auto"/>
+              <w:tblCellMar>
+                <w:top w:w="15" w:type="dxa"/>
+                <w:left w:w="15" w:type="dxa"/>
+                <w:bottom w:w="15" w:type="dxa"/>
+                <w:right w:w="15" w:type="dxa"/>
+              </w:tblCellMar>
               <w:tblLook w:val="04A0" w:firstRow="1" w:lastRow="0" w:firstColumn="1" w:lastColumn="0" w:noHBand="0" w:noVBand="1"/>
             </w:tblPr>
             <w:tblGrid>
-              <w:gridCol w:w="470"/>
-              <w:gridCol w:w="3361"/>
+              <w:gridCol w:w="262"/>
+              <w:gridCol w:w="800"/>
             </w:tblGrid>
             <w:tr>
+              <w:trPr>
+                <w:trHeight w:val="300"/>
+              </w:trPr>
               <w:tc>
                 <w:tcPr>
-                  <w:tcW w:w="470" w:type="dxa"/>
+                  <w:tcW w:w="0" w:type="auto"/>
                   <w:tcBorders>
-                    <w:top w:val="single" w:sz="4" w:space="0" w:color="auto"/>
-                    <w:left w:val="single" w:sz="4" w:space="0" w:color="auto"/>
-                    <w:bottom w:val="single" w:sz="4" w:space="0" w:color="auto"/>
-                    <w:right w:val="single" w:sz="4" w:space="0" w:color="auto"/>
+                    <w:top w:val="single" w:sz="6" w:space="0" w:color="000000"/>
+                    <w:left w:val="single" w:sz="6" w:space="0" w:color="000000"/>
+                    <w:bottom w:val="single" w:sz="6" w:space="0" w:color="000000"/>
+                    <w:right w:val="single" w:sz="6" w:space="0" w:color="000000"/>
                   </w:tcBorders>
+                  <w:tcMar>
+                    <w:top w:w="0" w:type="dxa"/>
+                    <w:left w:w="100" w:type="dxa"/>
+                    <w:bottom w:w="0" w:type="dxa"/>
+                    <w:right w:w="100" w:type="dxa"/>
+                  </w:tcMar>
+                  <w:hideMark/>
                 </w:tcPr>
                 <w:p>
                   <w:pPr>
-                    <w:spacing w:line="240" w:lineRule="auto"/>
+                    <w:spacing w:before="240" w:after="240" w:line="240" w:lineRule="auto"/>
+                    <w:rPr>
+                      <w:rFonts w:ascii="Times New Roman" w:eastAsia="Times New Roman" w:hAnsi="Times New Roman" w:cs="Times New Roman"/>
+                      <w:sz w:val="24"/>
+                      <w:szCs w:val="24"/>
+                      <w:lang w:val="en-AU" w:eastAsia="zh-CN"/>
+                    </w:rPr>
                   </w:pPr>
+                  <w:r>
+                    <w:rPr>
+                      <w:rFonts w:eastAsia="Times New Roman"/>
+                      <w:b/>
+                      <w:bCs/>
+                      <w:color w:val="000000"/>
+                      <w:lang w:val="en-AU" w:eastAsia="zh-CN"/>
+                    </w:rPr>
+                    <w:t> </w:t>
+                  </w:r>
                 </w:p>
               </w:tc>
               <w:tc>
                 <w:tcPr>
-                  <w:tcW w:w="3361" w:type="dxa"/>
+                  <w:tcW w:w="0" w:type="auto"/>
                   <w:tcBorders>
-                    <w:top w:val="nil"/>
-                    <w:left w:val="single" w:sz="4" w:space="0" w:color="auto"/>
-                    <w:bottom w:val="nil"/>
-                    <w:right w:val="nil"/>
+                    <w:left w:val="single" w:sz="6" w:space="0" w:color="000000"/>
                   </w:tcBorders>
+                  <w:tcMar>
+                    <w:top w:w="0" w:type="dxa"/>
+                    <w:left w:w="100" w:type="dxa"/>
+                    <w:bottom w:w="0" w:type="dxa"/>
+                    <w:right w:w="100" w:type="dxa"/>
+                  </w:tcMar>
                   <w:hideMark/>
                 </w:tcPr>
                 <w:p>
                   <w:pPr>
-                    <w:spacing w:line="240" w:lineRule="auto"/>
+                    <w:spacing w:before="240" w:after="240" w:line="240" w:lineRule="auto"/>
+                    <w:rPr>
+                      <w:rFonts w:ascii="Times New Roman" w:eastAsia="Times New Roman" w:hAnsi="Times New Roman" w:cs="Times New Roman"/>
+                      <w:sz w:val="24"/>
+                      <w:szCs w:val="24"/>
+                      <w:lang w:val="en-AU" w:eastAsia="zh-CN"/>
+                    </w:rPr>
                   </w:pPr>
                   <w:r>
+                    <w:rPr>
+                      <w:rFonts w:eastAsia="Times New Roman"/>
+                      <w:b/>
+                      <w:bCs/>
+                      <w:color w:val="000000"/>
+                      <w:shd w:val="clear" w:color="auto" w:fill="00FF00"/>
+                      <w:lang w:val="en-AU" w:eastAsia="zh-CN"/>
+                    </w:rPr>
                     <w:t>PASS</w:t>
                   </w:r>
                 </w:p>
               </w:tc>
             </w:tr>
             <w:tr>
+              <w:trPr>
+                <w:trHeight w:val="300"/>
+              </w:trPr>
               <w:tc>
                 <w:tcPr>
-                  <w:tcW w:w="470" w:type="dxa"/>
+                  <w:tcW w:w="0" w:type="auto"/>
                   <w:tcBorders>
-                    <w:top w:val="single" w:sz="4" w:space="0" w:color="auto"/>
-                    <w:left w:val="single" w:sz="4" w:space="0" w:color="auto"/>
-                    <w:bottom w:val="single" w:sz="4" w:space="0" w:color="auto"/>
-                    <w:right w:val="single" w:sz="4" w:space="0" w:color="auto"/>
+                    <w:top w:val="single" w:sz="6" w:space="0" w:color="000000"/>
+                    <w:left w:val="single" w:sz="6" w:space="0" w:color="000000"/>
+                    <w:bottom w:val="single" w:sz="6" w:space="0" w:color="000000"/>
+                    <w:right w:val="single" w:sz="6" w:space="0" w:color="000000"/>
                   </w:tcBorders>
+                  <w:tcMar>
+                    <w:top w:w="0" w:type="dxa"/>
+                    <w:left w:w="100" w:type="dxa"/>
+                    <w:bottom w:w="0" w:type="dxa"/>
+                    <w:right w:w="100" w:type="dxa"/>
+                  </w:tcMar>
+                  <w:hideMark/>
                 </w:tcPr>
                 <w:p>
                   <w:pPr>
-                    <w:spacing w:line="240" w:lineRule="auto"/>
+                    <w:spacing w:before="240" w:after="240" w:line="240" w:lineRule="auto"/>
+                    <w:rPr>
+                      <w:rFonts w:ascii="Times New Roman" w:eastAsia="Times New Roman" w:hAnsi="Times New Roman" w:cs="Times New Roman"/>
+                      <w:sz w:val="24"/>
+                      <w:szCs w:val="24"/>
+                      <w:lang w:val="en-AU" w:eastAsia="zh-CN"/>
+                    </w:rPr>
                   </w:pPr>
+                  <w:r>
+                    <w:rPr>
+                      <w:rFonts w:eastAsia="Times New Roman"/>
+                      <w:b/>
+                      <w:bCs/>
+                      <w:color w:val="000000"/>
+                      <w:lang w:val="en-AU" w:eastAsia="zh-CN"/>
+                    </w:rPr>
+                    <w:t> </w:t>
+                  </w:r>
                 </w:p>
               </w:tc>
               <w:tc>
                 <w:tcPr>
-                  <w:tcW w:w="3361" w:type="dxa"/>
+                  <w:tcW w:w="0" w:type="auto"/>
                   <w:tcBorders>
-                    <w:top w:val="nil"/>
-                    <w:left w:val="single" w:sz="4" w:space="0" w:color="auto"/>
-                    <w:bottom w:val="nil"/>
-                    <w:right w:val="nil"/>
+                    <w:left w:val="single" w:sz="6" w:space="0" w:color="000000"/>
                   </w:tcBorders>
+                  <w:tcMar>
+                    <w:top w:w="0" w:type="dxa"/>
+                    <w:left w:w="100" w:type="dxa"/>
+                    <w:bottom w:w="0" w:type="dxa"/>
+                    <w:right w:w="100" w:type="dxa"/>
+                  </w:tcMar>
                   <w:hideMark/>
                 </w:tcPr>
                 <w:p>
                   <w:pPr>
-                    <w:spacing w:line="240" w:lineRule="auto"/>
+                    <w:spacing w:before="240" w:after="240" w:line="240" w:lineRule="auto"/>
+                    <w:rPr>
+                      <w:rFonts w:ascii="Times New Roman" w:eastAsia="Times New Roman" w:hAnsi="Times New Roman" w:cs="Times New Roman"/>
+                      <w:sz w:val="24"/>
+                      <w:szCs w:val="24"/>
+                      <w:lang w:val="en-AU" w:eastAsia="zh-CN"/>
+                    </w:rPr>
                   </w:pPr>
                   <w:r>
+                    <w:rPr>
+                      <w:rFonts w:eastAsia="Times New Roman"/>
+                      <w:b/>
+                      <w:bCs/>
+                      <w:color w:val="000000"/>
+                      <w:lang w:val="en-AU" w:eastAsia="zh-CN"/>
+                    </w:rPr>
                     <w:t>FAIL</w:t>
                   </w:r>
                 </w:p>
@@ -7082,11 +7396,74 @@
           </w:tbl>
           <w:p>
             <w:pPr>
+              <w:spacing w:before="240" w:after="240" w:line="240" w:lineRule="auto"/>
+              <w:rPr>
+                <w:rFonts w:ascii="Times New Roman" w:eastAsia="Times New Roman" w:hAnsi="Times New Roman" w:cs="Times New Roman"/>
+                <w:sz w:val="24"/>
+                <w:szCs w:val="24"/>
+                <w:lang w:val="en-AU" w:eastAsia="zh-CN"/>
+              </w:rPr>
+            </w:pPr>
+            <w:r>
+              <w:rPr>
+                <w:rFonts w:eastAsia="Times New Roman"/>
+                <w:b/>
+                <w:bCs/>
+                <w:color w:val="000000"/>
+                <w:lang w:val="en-AU" w:eastAsia="zh-CN"/>
+              </w:rPr>
+              <w:t>Observations:</w:t>
+            </w:r>
+          </w:p>
+          <w:p>
+            <w:pPr>
+              <w:numPr>
+                <w:ilvl w:val="0"/>
+                <w:numId w:val="29"/>
+              </w:numPr>
+              <w:spacing w:before="240" w:after="240" w:line="240" w:lineRule="auto"/>
+              <w:textAlignment w:val="baseline"/>
+              <w:rPr>
+                <w:rFonts w:eastAsia="Times New Roman"/>
+                <w:color w:val="000000"/>
+                <w:lang w:val="en-AU" w:eastAsia="zh-CN"/>
+              </w:rPr>
+            </w:pPr>
+            <w:r>
+              <w:rPr>
+                <w:rFonts w:eastAsia="Times New Roman"/>
+                <w:color w:val="000000"/>
+                <w:lang w:val="en-AU" w:eastAsia="zh-CN"/>
+              </w:rPr>
+              <w:t xml:space="preserve">Once ‘delete task’ is pressed, the white box that contained the </w:t>
+            </w:r>
+            <w:r>
+              <w:rPr>
+                <w:rFonts w:eastAsia="Times New Roman"/>
+                <w:color w:val="000000"/>
+                <w:lang w:val="en-AU" w:eastAsia="zh-CN"/>
+              </w:rPr>
+              <w:lastRenderedPageBreak/>
+              <w:t xml:space="preserve">task disappears while the other boxes </w:t>
+            </w:r>
+            <w:proofErr w:type="gramStart"/>
+            <w:r>
+              <w:rPr>
+                <w:rFonts w:eastAsia="Times New Roman"/>
+                <w:color w:val="000000"/>
+                <w:lang w:val="en-AU" w:eastAsia="zh-CN"/>
+              </w:rPr>
+              <w:t>stay</w:t>
+            </w:r>
+            <w:proofErr w:type="gramEnd"/>
+          </w:p>
+          <w:p>
+            <w:pPr>
               <w:spacing w:line="240" w:lineRule="auto"/>
+              <w:rPr>
+                <w:lang w:val="en-AU"/>
+              </w:rPr>
             </w:pPr>
-            <w:r>
-              <w:t>Observations:</w:t>
-            </w:r>
           </w:p>
         </w:tc>
       </w:tr>
@@ -7106,6 +7483,7 @@
               <w:spacing w:line="240" w:lineRule="auto"/>
             </w:pPr>
             <w:r>
+              <w:lastRenderedPageBreak/>
               <w:t>2.2</w:t>
             </w:r>
           </w:p>
@@ -7245,93 +7623,196 @@
           </w:tcPr>
           <w:p>
             <w:pPr>
-              <w:spacing w:line="240" w:lineRule="auto"/>
+              <w:spacing w:before="240" w:after="240" w:line="240" w:lineRule="auto"/>
+              <w:rPr>
+                <w:rFonts w:ascii="Times New Roman" w:eastAsia="Times New Roman" w:hAnsi="Times New Roman" w:cs="Times New Roman"/>
+                <w:sz w:val="24"/>
+                <w:szCs w:val="24"/>
+                <w:lang w:val="en-AU" w:eastAsia="zh-CN"/>
+              </w:rPr>
             </w:pPr>
             <w:r>
+              <w:rPr>
+                <w:rFonts w:eastAsia="Times New Roman"/>
+                <w:b/>
+                <w:bCs/>
+                <w:color w:val="000000"/>
+                <w:lang w:val="en-AU" w:eastAsia="zh-CN"/>
+              </w:rPr>
               <w:t>Tester name:</w:t>
             </w:r>
           </w:p>
           <w:tbl>
             <w:tblPr>
-              <w:tblStyle w:val="TableGrid"/>
               <w:tblW w:w="0" w:type="auto"/>
+              <w:tblCellMar>
+                <w:top w:w="15" w:type="dxa"/>
+                <w:left w:w="15" w:type="dxa"/>
+                <w:bottom w:w="15" w:type="dxa"/>
+                <w:right w:w="15" w:type="dxa"/>
+              </w:tblCellMar>
               <w:tblLook w:val="04A0" w:firstRow="1" w:lastRow="0" w:firstColumn="1" w:lastColumn="0" w:noHBand="0" w:noVBand="1"/>
             </w:tblPr>
             <w:tblGrid>
-              <w:gridCol w:w="470"/>
-              <w:gridCol w:w="3361"/>
+              <w:gridCol w:w="262"/>
+              <w:gridCol w:w="800"/>
             </w:tblGrid>
             <w:tr>
+              <w:trPr>
+                <w:trHeight w:val="300"/>
+              </w:trPr>
               <w:tc>
                 <w:tcPr>
-                  <w:tcW w:w="470" w:type="dxa"/>
+                  <w:tcW w:w="0" w:type="auto"/>
                   <w:tcBorders>
-                    <w:top w:val="single" w:sz="4" w:space="0" w:color="auto"/>
-                    <w:left w:val="single" w:sz="4" w:space="0" w:color="auto"/>
-                    <w:bottom w:val="single" w:sz="4" w:space="0" w:color="auto"/>
-                    <w:right w:val="single" w:sz="4" w:space="0" w:color="auto"/>
+                    <w:top w:val="single" w:sz="6" w:space="0" w:color="000000"/>
+                    <w:left w:val="single" w:sz="6" w:space="0" w:color="000000"/>
+                    <w:bottom w:val="single" w:sz="6" w:space="0" w:color="000000"/>
+                    <w:right w:val="single" w:sz="6" w:space="0" w:color="000000"/>
                   </w:tcBorders>
+                  <w:tcMar>
+                    <w:top w:w="0" w:type="dxa"/>
+                    <w:left w:w="100" w:type="dxa"/>
+                    <w:bottom w:w="0" w:type="dxa"/>
+                    <w:right w:w="100" w:type="dxa"/>
+                  </w:tcMar>
+                  <w:hideMark/>
                 </w:tcPr>
                 <w:p>
                   <w:pPr>
-                    <w:spacing w:line="240" w:lineRule="auto"/>
+                    <w:spacing w:before="240" w:after="240" w:line="240" w:lineRule="auto"/>
+                    <w:rPr>
+                      <w:rFonts w:ascii="Times New Roman" w:eastAsia="Times New Roman" w:hAnsi="Times New Roman" w:cs="Times New Roman"/>
+                      <w:sz w:val="24"/>
+                      <w:szCs w:val="24"/>
+                      <w:lang w:val="en-AU" w:eastAsia="zh-CN"/>
+                    </w:rPr>
                   </w:pPr>
+                  <w:r>
+                    <w:rPr>
+                      <w:rFonts w:eastAsia="Times New Roman"/>
+                      <w:b/>
+                      <w:bCs/>
+                      <w:color w:val="000000"/>
+                      <w:lang w:val="en-AU" w:eastAsia="zh-CN"/>
+                    </w:rPr>
+                    <w:t> </w:t>
+                  </w:r>
                 </w:p>
               </w:tc>
               <w:tc>
                 <w:tcPr>
-                  <w:tcW w:w="3361" w:type="dxa"/>
+                  <w:tcW w:w="0" w:type="auto"/>
                   <w:tcBorders>
-                    <w:top w:val="nil"/>
-                    <w:left w:val="single" w:sz="4" w:space="0" w:color="auto"/>
-                    <w:bottom w:val="nil"/>
-                    <w:right w:val="nil"/>
+                    <w:left w:val="single" w:sz="6" w:space="0" w:color="000000"/>
                   </w:tcBorders>
+                  <w:tcMar>
+                    <w:top w:w="0" w:type="dxa"/>
+                    <w:left w:w="100" w:type="dxa"/>
+                    <w:bottom w:w="0" w:type="dxa"/>
+                    <w:right w:w="100" w:type="dxa"/>
+                  </w:tcMar>
                   <w:hideMark/>
                 </w:tcPr>
                 <w:p>
                   <w:pPr>
-                    <w:spacing w:line="240" w:lineRule="auto"/>
+                    <w:spacing w:before="240" w:after="240" w:line="240" w:lineRule="auto"/>
+                    <w:rPr>
+                      <w:rFonts w:ascii="Times New Roman" w:eastAsia="Times New Roman" w:hAnsi="Times New Roman" w:cs="Times New Roman"/>
+                      <w:sz w:val="24"/>
+                      <w:szCs w:val="24"/>
+                      <w:lang w:val="en-AU" w:eastAsia="zh-CN"/>
+                    </w:rPr>
                   </w:pPr>
                   <w:r>
+                    <w:rPr>
+                      <w:rFonts w:eastAsia="Times New Roman"/>
+                      <w:b/>
+                      <w:bCs/>
+                      <w:color w:val="000000"/>
+                      <w:shd w:val="clear" w:color="auto" w:fill="00FF00"/>
+                      <w:lang w:val="en-AU" w:eastAsia="zh-CN"/>
+                    </w:rPr>
                     <w:t>PASS</w:t>
                   </w:r>
                 </w:p>
               </w:tc>
             </w:tr>
             <w:tr>
+              <w:trPr>
+                <w:trHeight w:val="300"/>
+              </w:trPr>
               <w:tc>
                 <w:tcPr>
-                  <w:tcW w:w="470" w:type="dxa"/>
+                  <w:tcW w:w="0" w:type="auto"/>
                   <w:tcBorders>
-                    <w:top w:val="single" w:sz="4" w:space="0" w:color="auto"/>
-                    <w:left w:val="single" w:sz="4" w:space="0" w:color="auto"/>
-                    <w:bottom w:val="single" w:sz="4" w:space="0" w:color="auto"/>
-                    <w:right w:val="single" w:sz="4" w:space="0" w:color="auto"/>
+                    <w:top w:val="single" w:sz="6" w:space="0" w:color="000000"/>
+                    <w:left w:val="single" w:sz="6" w:space="0" w:color="000000"/>
+                    <w:bottom w:val="single" w:sz="6" w:space="0" w:color="000000"/>
+                    <w:right w:val="single" w:sz="6" w:space="0" w:color="000000"/>
                   </w:tcBorders>
+                  <w:tcMar>
+                    <w:top w:w="0" w:type="dxa"/>
+                    <w:left w:w="100" w:type="dxa"/>
+                    <w:bottom w:w="0" w:type="dxa"/>
+                    <w:right w:w="100" w:type="dxa"/>
+                  </w:tcMar>
+                  <w:hideMark/>
                 </w:tcPr>
                 <w:p>
                   <w:pPr>
-                    <w:spacing w:line="240" w:lineRule="auto"/>
+                    <w:spacing w:before="240" w:after="240" w:line="240" w:lineRule="auto"/>
+                    <w:rPr>
+                      <w:rFonts w:ascii="Times New Roman" w:eastAsia="Times New Roman" w:hAnsi="Times New Roman" w:cs="Times New Roman"/>
+                      <w:sz w:val="24"/>
+                      <w:szCs w:val="24"/>
+                      <w:lang w:val="en-AU" w:eastAsia="zh-CN"/>
+                    </w:rPr>
                   </w:pPr>
+                  <w:r>
+                    <w:rPr>
+                      <w:rFonts w:eastAsia="Times New Roman"/>
+                      <w:b/>
+                      <w:bCs/>
+                      <w:color w:val="000000"/>
+                      <w:lang w:val="en-AU" w:eastAsia="zh-CN"/>
+                    </w:rPr>
+                    <w:t> </w:t>
+                  </w:r>
                 </w:p>
               </w:tc>
               <w:tc>
                 <w:tcPr>
-                  <w:tcW w:w="3361" w:type="dxa"/>
+                  <w:tcW w:w="0" w:type="auto"/>
                   <w:tcBorders>
-                    <w:top w:val="nil"/>
-                    <w:left w:val="single" w:sz="4" w:space="0" w:color="auto"/>
-                    <w:bottom w:val="nil"/>
-                    <w:right w:val="nil"/>
+                    <w:left w:val="single" w:sz="6" w:space="0" w:color="000000"/>
                   </w:tcBorders>
+                  <w:tcMar>
+                    <w:top w:w="0" w:type="dxa"/>
+                    <w:left w:w="100" w:type="dxa"/>
+                    <w:bottom w:w="0" w:type="dxa"/>
+                    <w:right w:w="100" w:type="dxa"/>
+                  </w:tcMar>
                   <w:hideMark/>
                 </w:tcPr>
                 <w:p>
                   <w:pPr>
-                    <w:spacing w:line="240" w:lineRule="auto"/>
+                    <w:spacing w:before="240" w:after="240" w:line="240" w:lineRule="auto"/>
+                    <w:rPr>
+                      <w:rFonts w:ascii="Times New Roman" w:eastAsia="Times New Roman" w:hAnsi="Times New Roman" w:cs="Times New Roman"/>
+                      <w:sz w:val="24"/>
+                      <w:szCs w:val="24"/>
+                      <w:lang w:val="en-AU" w:eastAsia="zh-CN"/>
+                    </w:rPr>
                   </w:pPr>
                   <w:r>
+                    <w:rPr>
+                      <w:rFonts w:eastAsia="Times New Roman"/>
+                      <w:b/>
+                      <w:bCs/>
+                      <w:color w:val="000000"/>
+                      <w:lang w:val="en-AU" w:eastAsia="zh-CN"/>
+                    </w:rPr>
                     <w:t>FAIL</w:t>
                   </w:r>
                 </w:p>
@@ -7340,15 +7821,61 @@
           </w:tbl>
           <w:p>
             <w:pPr>
+              <w:spacing w:before="240" w:after="240" w:line="240" w:lineRule="auto"/>
+              <w:rPr>
+                <w:rFonts w:ascii="Times New Roman" w:eastAsia="Times New Roman" w:hAnsi="Times New Roman" w:cs="Times New Roman"/>
+                <w:sz w:val="24"/>
+                <w:szCs w:val="24"/>
+                <w:lang w:val="en-AU" w:eastAsia="zh-CN"/>
+              </w:rPr>
+            </w:pPr>
+            <w:r>
+              <w:rPr>
+                <w:rFonts w:eastAsia="Times New Roman"/>
+                <w:b/>
+                <w:bCs/>
+                <w:color w:val="000000"/>
+                <w:lang w:val="en-AU" w:eastAsia="zh-CN"/>
+              </w:rPr>
+              <w:t>Observations:</w:t>
+            </w:r>
+          </w:p>
+          <w:p>
+            <w:pPr>
+              <w:numPr>
+                <w:ilvl w:val="0"/>
+                <w:numId w:val="30"/>
+              </w:numPr>
+              <w:spacing w:before="240" w:after="240" w:line="240" w:lineRule="auto"/>
+              <w:textAlignment w:val="baseline"/>
+              <w:rPr>
+                <w:rFonts w:eastAsia="Times New Roman"/>
+                <w:color w:val="000000"/>
+                <w:lang w:val="en-AU" w:eastAsia="zh-CN"/>
+              </w:rPr>
+            </w:pPr>
+            <w:r>
+              <w:rPr>
+                <w:rFonts w:eastAsia="Times New Roman"/>
+                <w:color w:val="000000"/>
+                <w:lang w:val="en-AU" w:eastAsia="zh-CN"/>
+              </w:rPr>
+              <w:t>When you reload the page for ‘Study Planner’, all the previous tasks that the user had opened remain on the page and do not disappear.</w:t>
+            </w:r>
+          </w:p>
+          <w:p>
+            <w:pPr>
               <w:spacing w:line="240" w:lineRule="auto"/>
+              <w:rPr>
+                <w:lang w:val="en-AU"/>
+              </w:rPr>
             </w:pPr>
-            <w:r>
-              <w:t>Observations:</w:t>
-            </w:r>
           </w:p>
         </w:tc>
       </w:tr>
     </w:tbl>
+    <w:p/>
+    <w:p/>
     <w:p/>
     <w:p/>
     <w:p/>
@@ -12149,6 +12676,155 @@
     </w:lvl>
   </w:abstractNum>
   <w:abstractNum w:abstractNumId="4" w15:restartNumberingAfterBreak="0">
+    <w:nsid w:val="1D8A79C6"/>
+    <w:multiLevelType w:val="multilevel"/>
+    <w:tmpl w:val="F264745A"/>
+    <w:lvl w:ilvl="0">
+      <w:start w:val="1"/>
+      <w:numFmt w:val="bullet"/>
+      <w:lvlText w:val=""/>
+      <w:lvlJc w:val="left"/>
+      <w:pPr>
+        <w:tabs>
+          <w:tab w:val="num" w:pos="720"/>
+        </w:tabs>
+        <w:ind w:left="720" w:hanging="360"/>
+      </w:pPr>
+      <w:rPr>
+        <w:rFonts w:ascii="Symbol" w:hAnsi="Symbol" w:hint="default"/>
+        <w:sz w:val="20"/>
+      </w:rPr>
+    </w:lvl>
+    <w:lvl w:ilvl="1" w:tentative="1">
+      <w:start w:val="1"/>
+      <w:numFmt w:val="bullet"/>
+      <w:lvlText w:val="o"/>
+      <w:lvlJc w:val="left"/>
+      <w:pPr>
+        <w:tabs>
+          <w:tab w:val="num" w:pos="1440"/>
+        </w:tabs>
+        <w:ind w:left="1440" w:hanging="360"/>
+      </w:pPr>
+      <w:rPr>
+        <w:rFonts w:ascii="Courier New" w:hAnsi="Courier New" w:hint="default"/>
+        <w:sz w:val="20"/>
+      </w:rPr>
+    </w:lvl>
+    <w:lvl w:ilvl="2" w:tentative="1">
+      <w:start w:val="1"/>
+      <w:numFmt w:val="bullet"/>
+      <w:lvlText w:val=""/>
+      <w:lvlJc w:val="left"/>
+      <w:pPr>
+        <w:tabs>
+          <w:tab w:val="num" w:pos="2160"/>
+        </w:tabs>
+        <w:ind w:left="2160" w:hanging="360"/>
+      </w:pPr>
+      <w:rPr>
+        <w:rFonts w:ascii="Wingdings" w:hAnsi="Wingdings" w:hint="default"/>
+        <w:sz w:val="20"/>
+      </w:rPr>
+    </w:lvl>
+    <w:lvl w:ilvl="3" w:tentative="1">
+      <w:start w:val="1"/>
+      <w:numFmt w:val="bullet"/>
+      <w:lvlText w:val=""/>
+      <w:lvlJc w:val="left"/>
+      <w:pPr>
+        <w:tabs>
+          <w:tab w:val="num" w:pos="2880"/>
+        </w:tabs>
+        <w:ind w:left="2880" w:hanging="360"/>
+      </w:pPr>
+      <w:rPr>
+        <w:rFonts w:ascii="Wingdings" w:hAnsi="Wingdings" w:hint="default"/>
+        <w:sz w:val="20"/>
+      </w:rPr>
+    </w:lvl>
+    <w:lvl w:ilvl="4" w:tentative="1">
+      <w:start w:val="1"/>
+      <w:numFmt w:val="bullet"/>
+      <w:lvlText w:val=""/>
+      <w:lvlJc w:val="left"/>
+      <w:pPr>
+        <w:tabs>
+          <w:tab w:val="num" w:pos="3600"/>
+        </w:tabs>
+        <w:ind w:left="3600" w:hanging="360"/>
+      </w:pPr>
+      <w:rPr>
+        <w:rFonts w:ascii="Wingdings" w:hAnsi="Wingdings" w:hint="default"/>
+        <w:sz w:val="20"/>
+      </w:rPr>
+    </w:lvl>
+    <w:lvl w:ilvl="5" w:tentative="1">
+      <w:start w:val="1"/>
+      <w:numFmt w:val="bullet"/>
+      <w:lvlText w:val=""/>
+      <w:lvlJc w:val="left"/>
+      <w:pPr>
+        <w:tabs>
+          <w:tab w:val="num" w:pos="4320"/>
+        </w:tabs>
+        <w:ind w:left="4320" w:hanging="360"/>
+      </w:pPr>
+      <w:rPr>
+        <w:rFonts w:ascii="Wingdings" w:hAnsi="Wingdings" w:hint="default"/>
+        <w:sz w:val="20"/>
+      </w:rPr>
+    </w:lvl>
+    <w:lvl w:ilvl="6" w:tentative="1">
+      <w:start w:val="1"/>
+      <w:numFmt w:val="bullet"/>
+      <w:lvlText w:val=""/>
+      <w:lvlJc w:val="left"/>
+      <w:pPr>
+        <w:tabs>
+          <w:tab w:val="num" w:pos="5040"/>
+        </w:tabs>
+        <w:ind w:left="5040" w:hanging="360"/>
+      </w:pPr>
+      <w:rPr>
+        <w:rFonts w:ascii="Wingdings" w:hAnsi="Wingdings" w:hint="default"/>
+        <w:sz w:val="20"/>
+      </w:rPr>
+    </w:lvl>
+    <w:lvl w:ilvl="7" w:tentative="1">
+      <w:start w:val="1"/>
+      <w:numFmt w:val="bullet"/>
+      <w:lvlText w:val=""/>
+      <w:lvlJc w:val="left"/>
+      <w:pPr>
+        <w:tabs>
+          <w:tab w:val="num" w:pos="5760"/>
+        </w:tabs>
+        <w:ind w:left="5760" w:hanging="360"/>
+      </w:pPr>
+      <w:rPr>
+        <w:rFonts w:ascii="Wingdings" w:hAnsi="Wingdings" w:hint="default"/>
+        <w:sz w:val="20"/>
+      </w:rPr>
+    </w:lvl>
+    <w:lvl w:ilvl="8" w:tentative="1">
+      <w:start w:val="1"/>
+      <w:numFmt w:val="bullet"/>
+      <w:lvlText w:val=""/>
+      <w:lvlJc w:val="left"/>
+      <w:pPr>
+        <w:tabs>
+          <w:tab w:val="num" w:pos="6480"/>
+        </w:tabs>
+        <w:ind w:left="6480" w:hanging="360"/>
+      </w:pPr>
+      <w:rPr>
+        <w:rFonts w:ascii="Wingdings" w:hAnsi="Wingdings" w:hint="default"/>
+        <w:sz w:val="20"/>
+      </w:rPr>
+    </w:lvl>
+  </w:abstractNum>
+  <w:abstractNum w:abstractNumId="5" w15:restartNumberingAfterBreak="0">
     <w:nsid w:val="1E943FBE"/>
     <w:multiLevelType w:val="hybridMultilevel"/>
     <w:tmpl w:val="C5BE9A16"/>
@@ -12237,7 +12913,7 @@
       </w:pPr>
     </w:lvl>
   </w:abstractNum>
-  <w:abstractNum w:abstractNumId="5" w15:restartNumberingAfterBreak="0">
+  <w:abstractNum w:abstractNumId="6" w15:restartNumberingAfterBreak="0">
     <w:nsid w:val="243C4BCC"/>
     <w:multiLevelType w:val="hybridMultilevel"/>
     <w:tmpl w:val="F9B8C48A"/>
@@ -12326,7 +13002,7 @@
       </w:pPr>
     </w:lvl>
   </w:abstractNum>
-  <w:abstractNum w:abstractNumId="6" w15:restartNumberingAfterBreak="0">
+  <w:abstractNum w:abstractNumId="7" w15:restartNumberingAfterBreak="0">
     <w:nsid w:val="29E3170F"/>
     <w:multiLevelType w:val="hybridMultilevel"/>
     <w:tmpl w:val="99C2549C"/>
@@ -12415,7 +13091,7 @@
       </w:pPr>
     </w:lvl>
   </w:abstractNum>
-  <w:abstractNum w:abstractNumId="7" w15:restartNumberingAfterBreak="0">
+  <w:abstractNum w:abstractNumId="8" w15:restartNumberingAfterBreak="0">
     <w:nsid w:val="2CC66FE9"/>
     <w:multiLevelType w:val="hybridMultilevel"/>
     <w:tmpl w:val="383240C0"/>
@@ -12504,7 +13180,7 @@
       </w:pPr>
     </w:lvl>
   </w:abstractNum>
-  <w:abstractNum w:abstractNumId="8" w15:restartNumberingAfterBreak="0">
+  <w:abstractNum w:abstractNumId="9" w15:restartNumberingAfterBreak="0">
     <w:nsid w:val="2EAA7F0C"/>
     <w:multiLevelType w:val="hybridMultilevel"/>
     <w:tmpl w:val="98F4575A"/>
@@ -12617,7 +13293,7 @@
       </w:rPr>
     </w:lvl>
   </w:abstractNum>
-  <w:abstractNum w:abstractNumId="9" w15:restartNumberingAfterBreak="0">
+  <w:abstractNum w:abstractNumId="10" w15:restartNumberingAfterBreak="0">
     <w:nsid w:val="300433A3"/>
     <w:multiLevelType w:val="hybridMultilevel"/>
     <w:tmpl w:val="9970D45C"/>
@@ -12706,7 +13382,7 @@
       </w:pPr>
     </w:lvl>
   </w:abstractNum>
-  <w:abstractNum w:abstractNumId="10" w15:restartNumberingAfterBreak="0">
+  <w:abstractNum w:abstractNumId="11" w15:restartNumberingAfterBreak="0">
     <w:nsid w:val="37003D12"/>
     <w:multiLevelType w:val="hybridMultilevel"/>
     <w:tmpl w:val="999EAC14"/>
@@ -12795,7 +13471,156 @@
       </w:pPr>
     </w:lvl>
   </w:abstractNum>
-  <w:abstractNum w:abstractNumId="11" w15:restartNumberingAfterBreak="0">
+  <w:abstractNum w:abstractNumId="12" w15:restartNumberingAfterBreak="0">
+    <w:nsid w:val="3A47628B"/>
+    <w:multiLevelType w:val="multilevel"/>
+    <w:tmpl w:val="6BAAF926"/>
+    <w:lvl w:ilvl="0">
+      <w:start w:val="1"/>
+      <w:numFmt w:val="bullet"/>
+      <w:lvlText w:val=""/>
+      <w:lvlJc w:val="left"/>
+      <w:pPr>
+        <w:tabs>
+          <w:tab w:val="num" w:pos="720"/>
+        </w:tabs>
+        <w:ind w:left="720" w:hanging="360"/>
+      </w:pPr>
+      <w:rPr>
+        <w:rFonts w:ascii="Symbol" w:hAnsi="Symbol" w:hint="default"/>
+        <w:sz w:val="20"/>
+      </w:rPr>
+    </w:lvl>
+    <w:lvl w:ilvl="1" w:tentative="1">
+      <w:start w:val="1"/>
+      <w:numFmt w:val="bullet"/>
+      <w:lvlText w:val="o"/>
+      <w:lvlJc w:val="left"/>
+      <w:pPr>
+        <w:tabs>
+          <w:tab w:val="num" w:pos="1440"/>
+        </w:tabs>
+        <w:ind w:left="1440" w:hanging="360"/>
+      </w:pPr>
+      <w:rPr>
+        <w:rFonts w:ascii="Courier New" w:hAnsi="Courier New" w:hint="default"/>
+        <w:sz w:val="20"/>
+      </w:rPr>
+    </w:lvl>
+    <w:lvl w:ilvl="2" w:tentative="1">
+      <w:start w:val="1"/>
+      <w:numFmt w:val="bullet"/>
+      <w:lvlText w:val=""/>
+      <w:lvlJc w:val="left"/>
+      <w:pPr>
+        <w:tabs>
+          <w:tab w:val="num" w:pos="2160"/>
+        </w:tabs>
+        <w:ind w:left="2160" w:hanging="360"/>
+      </w:pPr>
+      <w:rPr>
+        <w:rFonts w:ascii="Wingdings" w:hAnsi="Wingdings" w:hint="default"/>
+        <w:sz w:val="20"/>
+      </w:rPr>
+    </w:lvl>
+    <w:lvl w:ilvl="3" w:tentative="1">
+      <w:start w:val="1"/>
+      <w:numFmt w:val="bullet"/>
+      <w:lvlText w:val=""/>
+      <w:lvlJc w:val="left"/>
+      <w:pPr>
+        <w:tabs>
+          <w:tab w:val="num" w:pos="2880"/>
+        </w:tabs>
+        <w:ind w:left="2880" w:hanging="360"/>
+      </w:pPr>
+      <w:rPr>
+        <w:rFonts w:ascii="Wingdings" w:hAnsi="Wingdings" w:hint="default"/>
+        <w:sz w:val="20"/>
+      </w:rPr>
+    </w:lvl>
+    <w:lvl w:ilvl="4" w:tentative="1">
+      <w:start w:val="1"/>
+      <w:numFmt w:val="bullet"/>
+      <w:lvlText w:val=""/>
+      <w:lvlJc w:val="left"/>
+      <w:pPr>
+        <w:tabs>
+          <w:tab w:val="num" w:pos="3600"/>
+        </w:tabs>
+        <w:ind w:left="3600" w:hanging="360"/>
+      </w:pPr>
+      <w:rPr>
+        <w:rFonts w:ascii="Wingdings" w:hAnsi="Wingdings" w:hint="default"/>
+        <w:sz w:val="20"/>
+      </w:rPr>
+    </w:lvl>
+    <w:lvl w:ilvl="5" w:tentative="1">
+      <w:start w:val="1"/>
+      <w:numFmt w:val="bullet"/>
+      <w:lvlText w:val=""/>
+      <w:lvlJc w:val="left"/>
+      <w:pPr>
+        <w:tabs>
+          <w:tab w:val="num" w:pos="4320"/>
+        </w:tabs>
+        <w:ind w:left="4320" w:hanging="360"/>
+      </w:pPr>
+      <w:rPr>
+        <w:rFonts w:ascii="Wingdings" w:hAnsi="Wingdings" w:hint="default"/>
+        <w:sz w:val="20"/>
+      </w:rPr>
+    </w:lvl>
+    <w:lvl w:ilvl="6" w:tentative="1">
+      <w:start w:val="1"/>
+      <w:numFmt w:val="bullet"/>
+      <w:lvlText w:val=""/>
+      <w:lvlJc w:val="left"/>
+      <w:pPr>
+        <w:tabs>
+          <w:tab w:val="num" w:pos="5040"/>
+        </w:tabs>
+        <w:ind w:left="5040" w:hanging="360"/>
+      </w:pPr>
+      <w:rPr>
+        <w:rFonts w:ascii="Wingdings" w:hAnsi="Wingdings" w:hint="default"/>
+        <w:sz w:val="20"/>
+      </w:rPr>
+    </w:lvl>
+    <w:lvl w:ilvl="7" w:tentative="1">
+      <w:start w:val="1"/>
+      <w:numFmt w:val="bullet"/>
+      <w:lvlText w:val=""/>
+      <w:lvlJc w:val="left"/>
+      <w:pPr>
+        <w:tabs>
+          <w:tab w:val="num" w:pos="5760"/>
+        </w:tabs>
+        <w:ind w:left="5760" w:hanging="360"/>
+      </w:pPr>
+      <w:rPr>
+        <w:rFonts w:ascii="Wingdings" w:hAnsi="Wingdings" w:hint="default"/>
+        <w:sz w:val="20"/>
+      </w:rPr>
+    </w:lvl>
+    <w:lvl w:ilvl="8" w:tentative="1">
+      <w:start w:val="1"/>
+      <w:numFmt w:val="bullet"/>
+      <w:lvlText w:val=""/>
+      <w:lvlJc w:val="left"/>
+      <w:pPr>
+        <w:tabs>
+          <w:tab w:val="num" w:pos="6480"/>
+        </w:tabs>
+        <w:ind w:left="6480" w:hanging="360"/>
+      </w:pPr>
+      <w:rPr>
+        <w:rFonts w:ascii="Wingdings" w:hAnsi="Wingdings" w:hint="default"/>
+        <w:sz w:val="20"/>
+      </w:rPr>
+    </w:lvl>
+  </w:abstractNum>
+  <w:abstractNum w:abstractNumId="13" w15:restartNumberingAfterBreak="0">
     <w:nsid w:val="3DFB189D"/>
     <w:multiLevelType w:val="hybridMultilevel"/>
     <w:tmpl w:val="A5ECC99A"/>
@@ -12884,7 +13709,7 @@
       </w:pPr>
     </w:lvl>
   </w:abstractNum>
-  <w:abstractNum w:abstractNumId="12" w15:restartNumberingAfterBreak="0">
+  <w:abstractNum w:abstractNumId="14" w15:restartNumberingAfterBreak="0">
     <w:nsid w:val="3E86569A"/>
     <w:multiLevelType w:val="hybridMultilevel"/>
     <w:tmpl w:val="CE9E1C62"/>
@@ -12973,7 +13798,156 @@
       </w:pPr>
     </w:lvl>
   </w:abstractNum>
-  <w:abstractNum w:abstractNumId="13" w15:restartNumberingAfterBreak="0">
+  <w:abstractNum w:abstractNumId="15" w15:restartNumberingAfterBreak="0">
+    <w:nsid w:val="40972769"/>
+    <w:multiLevelType w:val="multilevel"/>
+    <w:tmpl w:val="4650BBA2"/>
+    <w:lvl w:ilvl="0">
+      <w:start w:val="1"/>
+      <w:numFmt w:val="bullet"/>
+      <w:lvlText w:val=""/>
+      <w:lvlJc w:val="left"/>
+      <w:pPr>
+        <w:tabs>
+          <w:tab w:val="num" w:pos="720"/>
+        </w:tabs>
+        <w:ind w:left="720" w:hanging="360"/>
+      </w:pPr>
+      <w:rPr>
+        <w:rFonts w:ascii="Symbol" w:hAnsi="Symbol" w:hint="default"/>
+        <w:sz w:val="20"/>
+      </w:rPr>
+    </w:lvl>
+    <w:lvl w:ilvl="1" w:tentative="1">
+      <w:start w:val="1"/>
+      <w:numFmt w:val="bullet"/>
+      <w:lvlText w:val="o"/>
+      <w:lvlJc w:val="left"/>
+      <w:pPr>
+        <w:tabs>
+          <w:tab w:val="num" w:pos="1440"/>
+        </w:tabs>
+        <w:ind w:left="1440" w:hanging="360"/>
+      </w:pPr>
+      <w:rPr>
+        <w:rFonts w:ascii="Courier New" w:hAnsi="Courier New" w:hint="default"/>
+        <w:sz w:val="20"/>
+      </w:rPr>
+    </w:lvl>
+    <w:lvl w:ilvl="2" w:tentative="1">
+      <w:start w:val="1"/>
+      <w:numFmt w:val="bullet"/>
+      <w:lvlText w:val=""/>
+      <w:lvlJc w:val="left"/>
+      <w:pPr>
+        <w:tabs>
+          <w:tab w:val="num" w:pos="2160"/>
+        </w:tabs>
+        <w:ind w:left="2160" w:hanging="360"/>
+      </w:pPr>
+      <w:rPr>
+        <w:rFonts w:ascii="Wingdings" w:hAnsi="Wingdings" w:hint="default"/>
+        <w:sz w:val="20"/>
+      </w:rPr>
+    </w:lvl>
+    <w:lvl w:ilvl="3" w:tentative="1">
+      <w:start w:val="1"/>
+      <w:numFmt w:val="bullet"/>
+      <w:lvlText w:val=""/>
+      <w:lvlJc w:val="left"/>
+      <w:pPr>
+        <w:tabs>
+          <w:tab w:val="num" w:pos="2880"/>
+        </w:tabs>
+        <w:ind w:left="2880" w:hanging="360"/>
+      </w:pPr>
+      <w:rPr>
+        <w:rFonts w:ascii="Wingdings" w:hAnsi="Wingdings" w:hint="default"/>
+        <w:sz w:val="20"/>
+      </w:rPr>
+    </w:lvl>
+    <w:lvl w:ilvl="4" w:tentative="1">
+      <w:start w:val="1"/>
+      <w:numFmt w:val="bullet"/>
+      <w:lvlText w:val=""/>
+      <w:lvlJc w:val="left"/>
+      <w:pPr>
+        <w:tabs>
+          <w:tab w:val="num" w:pos="3600"/>
+        </w:tabs>
+        <w:ind w:left="3600" w:hanging="360"/>
+      </w:pPr>
+      <w:rPr>
+        <w:rFonts w:ascii="Wingdings" w:hAnsi="Wingdings" w:hint="default"/>
+        <w:sz w:val="20"/>
+      </w:rPr>
+    </w:lvl>
+    <w:lvl w:ilvl="5" w:tentative="1">
+      <w:start w:val="1"/>
+      <w:numFmt w:val="bullet"/>
+      <w:lvlText w:val=""/>
+      <w:lvlJc w:val="left"/>
+      <w:pPr>
+        <w:tabs>
+          <w:tab w:val="num" w:pos="4320"/>
+        </w:tabs>
+        <w:ind w:left="4320" w:hanging="360"/>
+      </w:pPr>
+      <w:rPr>
+        <w:rFonts w:ascii="Wingdings" w:hAnsi="Wingdings" w:hint="default"/>
+        <w:sz w:val="20"/>
+      </w:rPr>
+    </w:lvl>
+    <w:lvl w:ilvl="6" w:tentative="1">
+      <w:start w:val="1"/>
+      <w:numFmt w:val="bullet"/>
+      <w:lvlText w:val=""/>
+      <w:lvlJc w:val="left"/>
+      <w:pPr>
+        <w:tabs>
+          <w:tab w:val="num" w:pos="5040"/>
+        </w:tabs>
+        <w:ind w:left="5040" w:hanging="360"/>
+      </w:pPr>
+      <w:rPr>
+        <w:rFonts w:ascii="Wingdings" w:hAnsi="Wingdings" w:hint="default"/>
+        <w:sz w:val="20"/>
+      </w:rPr>
+    </w:lvl>
+    <w:lvl w:ilvl="7" w:tentative="1">
+      <w:start w:val="1"/>
+      <w:numFmt w:val="bullet"/>
+      <w:lvlText w:val=""/>
+      <w:lvlJc w:val="left"/>
+      <w:pPr>
+        <w:tabs>
+          <w:tab w:val="num" w:pos="5760"/>
+        </w:tabs>
+        <w:ind w:left="5760" w:hanging="360"/>
+      </w:pPr>
+      <w:rPr>
+        <w:rFonts w:ascii="Wingdings" w:hAnsi="Wingdings" w:hint="default"/>
+        <w:sz w:val="20"/>
+      </w:rPr>
+    </w:lvl>
+    <w:lvl w:ilvl="8" w:tentative="1">
+      <w:start w:val="1"/>
+      <w:numFmt w:val="bullet"/>
+      <w:lvlText w:val=""/>
+      <w:lvlJc w:val="left"/>
+      <w:pPr>
+        <w:tabs>
+          <w:tab w:val="num" w:pos="6480"/>
+        </w:tabs>
+        <w:ind w:left="6480" w:hanging="360"/>
+      </w:pPr>
+      <w:rPr>
+        <w:rFonts w:ascii="Wingdings" w:hAnsi="Wingdings" w:hint="default"/>
+        <w:sz w:val="20"/>
+      </w:rPr>
+    </w:lvl>
+  </w:abstractNum>
+  <w:abstractNum w:abstractNumId="16" w15:restartNumberingAfterBreak="0">
     <w:nsid w:val="44355A47"/>
     <w:multiLevelType w:val="hybridMultilevel"/>
     <w:tmpl w:val="5B8EC492"/>
@@ -13086,7 +14060,7 @@
       </w:rPr>
     </w:lvl>
   </w:abstractNum>
-  <w:abstractNum w:abstractNumId="14" w15:restartNumberingAfterBreak="0">
+  <w:abstractNum w:abstractNumId="17" w15:restartNumberingAfterBreak="0">
     <w:nsid w:val="46DE03A6"/>
     <w:multiLevelType w:val="hybridMultilevel"/>
     <w:tmpl w:val="B106CC4A"/>
@@ -13175,7 +14149,7 @@
       </w:pPr>
     </w:lvl>
   </w:abstractNum>
-  <w:abstractNum w:abstractNumId="15" w15:restartNumberingAfterBreak="0">
+  <w:abstractNum w:abstractNumId="18" w15:restartNumberingAfterBreak="0">
     <w:nsid w:val="49B67E52"/>
     <w:multiLevelType w:val="hybridMultilevel"/>
     <w:tmpl w:val="F0A23438"/>
@@ -13264,7 +14238,7 @@
       </w:pPr>
     </w:lvl>
   </w:abstractNum>
-  <w:abstractNum w:abstractNumId="16" w15:restartNumberingAfterBreak="0">
+  <w:abstractNum w:abstractNumId="19" w15:restartNumberingAfterBreak="0">
     <w:nsid w:val="4F6F127E"/>
     <w:multiLevelType w:val="hybridMultilevel"/>
     <w:tmpl w:val="39D29EEC"/>
@@ -13377,7 +14351,7 @@
       </w:rPr>
     </w:lvl>
   </w:abstractNum>
-  <w:abstractNum w:abstractNumId="17" w15:restartNumberingAfterBreak="0">
+  <w:abstractNum w:abstractNumId="20" w15:restartNumberingAfterBreak="0">
     <w:nsid w:val="555A1B8D"/>
     <w:multiLevelType w:val="multilevel"/>
     <w:tmpl w:val="4F827E46"/>
@@ -13490,7 +14464,7 @@
       </w:rPr>
     </w:lvl>
   </w:abstractNum>
-  <w:abstractNum w:abstractNumId="18" w15:restartNumberingAfterBreak="0">
+  <w:abstractNum w:abstractNumId="21" w15:restartNumberingAfterBreak="0">
     <w:nsid w:val="564F640E"/>
     <w:multiLevelType w:val="multilevel"/>
     <w:tmpl w:val="6F823F42"/>
@@ -13603,7 +14577,7 @@
       </w:rPr>
     </w:lvl>
   </w:abstractNum>
-  <w:abstractNum w:abstractNumId="19" w15:restartNumberingAfterBreak="0">
+  <w:abstractNum w:abstractNumId="22" w15:restartNumberingAfterBreak="0">
     <w:nsid w:val="5AB35A9E"/>
     <w:multiLevelType w:val="multilevel"/>
     <w:tmpl w:val="3918A56A"/>
@@ -13716,7 +14690,7 @@
       </w:rPr>
     </w:lvl>
   </w:abstractNum>
-  <w:abstractNum w:abstractNumId="20" w15:restartNumberingAfterBreak="0">
+  <w:abstractNum w:abstractNumId="23" w15:restartNumberingAfterBreak="0">
     <w:nsid w:val="5FE3443B"/>
     <w:multiLevelType w:val="hybridMultilevel"/>
     <w:tmpl w:val="F0A23438"/>
@@ -13805,7 +14779,7 @@
       </w:pPr>
     </w:lvl>
   </w:abstractNum>
-  <w:abstractNum w:abstractNumId="21" w15:restartNumberingAfterBreak="0">
+  <w:abstractNum w:abstractNumId="24" w15:restartNumberingAfterBreak="0">
     <w:nsid w:val="6025309B"/>
     <w:multiLevelType w:val="hybridMultilevel"/>
     <w:tmpl w:val="303E3DB6"/>
@@ -13894,7 +14868,7 @@
       </w:pPr>
     </w:lvl>
   </w:abstractNum>
-  <w:abstractNum w:abstractNumId="22" w15:restartNumberingAfterBreak="0">
+  <w:abstractNum w:abstractNumId="25" w15:restartNumberingAfterBreak="0">
     <w:nsid w:val="63C96CB7"/>
     <w:multiLevelType w:val="hybridMultilevel"/>
     <w:tmpl w:val="33FA584C"/>
@@ -13983,7 +14957,7 @@
       </w:pPr>
     </w:lvl>
   </w:abstractNum>
-  <w:abstractNum w:abstractNumId="23" w15:restartNumberingAfterBreak="0">
+  <w:abstractNum w:abstractNumId="26" w15:restartNumberingAfterBreak="0">
     <w:nsid w:val="656521C5"/>
     <w:multiLevelType w:val="hybridMultilevel"/>
     <w:tmpl w:val="6C7666C4"/>
@@ -14072,7 +15046,7 @@
       </w:pPr>
     </w:lvl>
   </w:abstractNum>
-  <w:abstractNum w:abstractNumId="24" w15:restartNumberingAfterBreak="0">
+  <w:abstractNum w:abstractNumId="27" w15:restartNumberingAfterBreak="0">
     <w:nsid w:val="699702B3"/>
     <w:multiLevelType w:val="hybridMultilevel"/>
     <w:tmpl w:val="94A4EBD4"/>
@@ -14161,7 +15135,7 @@
       </w:pPr>
     </w:lvl>
   </w:abstractNum>
-  <w:abstractNum w:abstractNumId="25" w15:restartNumberingAfterBreak="0">
+  <w:abstractNum w:abstractNumId="28" w15:restartNumberingAfterBreak="0">
     <w:nsid w:val="71A92BC4"/>
     <w:multiLevelType w:val="hybridMultilevel"/>
     <w:tmpl w:val="890E7244"/>
@@ -14250,7 +15224,7 @@
       </w:pPr>
     </w:lvl>
   </w:abstractNum>
-  <w:abstractNum w:abstractNumId="26" w15:restartNumberingAfterBreak="0">
+  <w:abstractNum w:abstractNumId="29" w15:restartNumberingAfterBreak="0">
     <w:nsid w:val="758F3542"/>
     <w:multiLevelType w:val="hybridMultilevel"/>
     <w:tmpl w:val="AC4EC642"/>
@@ -14340,7 +15314,7 @@
     </w:lvl>
   </w:abstractNum>
   <w:num w:numId="1" w16cid:durableId="1101410490">
-    <w:abstractNumId w:val="19"/>
+    <w:abstractNumId w:val="22"/>
     <w:lvlOverride w:ilvl="0">
       <w:startOverride w:val="1"/>
     </w:lvlOverride>
@@ -14373,13 +15347,13 @@
     <w:abstractNumId w:val="1"/>
   </w:num>
   <w:num w:numId="3" w16cid:durableId="1376195535">
-    <w:abstractNumId w:val="18"/>
+    <w:abstractNumId w:val="21"/>
   </w:num>
   <w:num w:numId="4" w16cid:durableId="762073408">
-    <w:abstractNumId w:val="17"/>
+    <w:abstractNumId w:val="20"/>
   </w:num>
   <w:num w:numId="5" w16cid:durableId="1203639153">
-    <w:abstractNumId w:val="11"/>
+    <w:abstractNumId w:val="13"/>
     <w:lvlOverride w:ilvl="0">
       <w:startOverride w:val="1"/>
     </w:lvlOverride>
@@ -14409,6 +15383,96 @@
     </w:lvlOverride>
   </w:num>
   <w:num w:numId="6" w16cid:durableId="1216703416">
+    <w:abstractNumId w:val="29"/>
+    <w:lvlOverride w:ilvl="0">
+      <w:startOverride w:val="1"/>
+    </w:lvlOverride>
+    <w:lvlOverride w:ilvl="1">
+      <w:startOverride w:val="1"/>
+    </w:lvlOverride>
+    <w:lvlOverride w:ilvl="2">
+      <w:startOverride w:val="1"/>
+    </w:lvlOverride>
+    <w:lvlOverride w:ilvl="3">
+      <w:startOverride w:val="1"/>
+    </w:lvlOverride>
+    <w:lvlOverride w:ilvl="4">
+      <w:startOverride w:val="1"/>
+    </w:lvlOverride>
+    <w:lvlOverride w:ilvl="5">
+      <w:startOverride w:val="1"/>
+    </w:lvlOverride>
+    <w:lvlOverride w:ilvl="6">
+      <w:startOverride w:val="1"/>
+    </w:lvlOverride>
+    <w:lvlOverride w:ilvl="7">
+      <w:startOverride w:val="1"/>
+    </w:lvlOverride>
+    <w:lvlOverride w:ilvl="8">
+      <w:startOverride w:val="1"/>
+    </w:lvlOverride>
+  </w:num>
+  <w:num w:numId="7" w16cid:durableId="215896222">
+    <w:abstractNumId w:val="17"/>
+    <w:lvlOverride w:ilvl="0">
+      <w:startOverride w:val="1"/>
+    </w:lvlOverride>
+    <w:lvlOverride w:ilvl="1">
+      <w:startOverride w:val="1"/>
+    </w:lvlOverride>
+    <w:lvlOverride w:ilvl="2">
+      <w:startOverride w:val="1"/>
+    </w:lvlOverride>
+    <w:lvlOverride w:ilvl="3">
+      <w:startOverride w:val="1"/>
+    </w:lvlOverride>
+    <w:lvlOverride w:ilvl="4">
+      <w:startOverride w:val="1"/>
+    </w:lvlOverride>
+    <w:lvlOverride w:ilvl="5">
+      <w:startOverride w:val="1"/>
+    </w:lvlOverride>
+    <w:lvlOverride w:ilvl="6">
+      <w:startOverride w:val="1"/>
+    </w:lvlOverride>
+    <w:lvlOverride w:ilvl="7">
+      <w:startOverride w:val="1"/>
+    </w:lvlOverride>
+    <w:lvlOverride w:ilvl="8">
+      <w:startOverride w:val="1"/>
+    </w:lvlOverride>
+  </w:num>
+  <w:num w:numId="8" w16cid:durableId="1790970480">
+    <w:abstractNumId w:val="7"/>
+    <w:lvlOverride w:ilvl="0">
+      <w:startOverride w:val="1"/>
+    </w:lvlOverride>
+    <w:lvlOverride w:ilvl="1">
+      <w:startOverride w:val="1"/>
+    </w:lvlOverride>
+    <w:lvlOverride w:ilvl="2">
+      <w:startOverride w:val="1"/>
+    </w:lvlOverride>
+    <w:lvlOverride w:ilvl="3">
+      <w:startOverride w:val="1"/>
+    </w:lvlOverride>
+    <w:lvlOverride w:ilvl="4">
+      <w:startOverride w:val="1"/>
+    </w:lvlOverride>
+    <w:lvlOverride w:ilvl="5">
+      <w:startOverride w:val="1"/>
+    </w:lvlOverride>
+    <w:lvlOverride w:ilvl="6">
+      <w:startOverride w:val="1"/>
+    </w:lvlOverride>
+    <w:lvlOverride w:ilvl="7">
+      <w:startOverride w:val="1"/>
+    </w:lvlOverride>
+    <w:lvlOverride w:ilvl="8">
+      <w:startOverride w:val="1"/>
+    </w:lvlOverride>
+  </w:num>
+  <w:num w:numId="9" w16cid:durableId="1609240481">
     <w:abstractNumId w:val="26"/>
     <w:lvlOverride w:ilvl="0">
       <w:startOverride w:val="1"/>
@@ -14438,149 +15502,68 @@
       <w:startOverride w:val="1"/>
     </w:lvlOverride>
   </w:num>
-  <w:num w:numId="7" w16cid:durableId="215896222">
-    <w:abstractNumId w:val="14"/>
-    <w:lvlOverride w:ilvl="0">
-      <w:startOverride w:val="1"/>
-    </w:lvlOverride>
-    <w:lvlOverride w:ilvl="1">
-      <w:startOverride w:val="1"/>
-    </w:lvlOverride>
-    <w:lvlOverride w:ilvl="2">
-      <w:startOverride w:val="1"/>
-    </w:lvlOverride>
-    <w:lvlOverride w:ilvl="3">
-      <w:startOverride w:val="1"/>
-    </w:lvlOverride>
-    <w:lvlOverride w:ilvl="4">
-      <w:startOverride w:val="1"/>
-    </w:lvlOverride>
-    <w:lvlOverride w:ilvl="5">
-      <w:startOverride w:val="1"/>
-    </w:lvlOverride>
-    <w:lvlOverride w:ilvl="6">
-      <w:startOverride w:val="1"/>
-    </w:lvlOverride>
-    <w:lvlOverride w:ilvl="7">
-      <w:startOverride w:val="1"/>
-    </w:lvlOverride>
-    <w:lvlOverride w:ilvl="8">
-      <w:startOverride w:val="1"/>
-    </w:lvlOverride>
-  </w:num>
-  <w:num w:numId="8" w16cid:durableId="1790970480">
-    <w:abstractNumId w:val="6"/>
-    <w:lvlOverride w:ilvl="0">
-      <w:startOverride w:val="1"/>
-    </w:lvlOverride>
-    <w:lvlOverride w:ilvl="1">
-      <w:startOverride w:val="1"/>
-    </w:lvlOverride>
-    <w:lvlOverride w:ilvl="2">
-      <w:startOverride w:val="1"/>
-    </w:lvlOverride>
-    <w:lvlOverride w:ilvl="3">
-      <w:startOverride w:val="1"/>
-    </w:lvlOverride>
-    <w:lvlOverride w:ilvl="4">
-      <w:startOverride w:val="1"/>
-    </w:lvlOverride>
-    <w:lvlOverride w:ilvl="5">
-      <w:startOverride w:val="1"/>
-    </w:lvlOverride>
-    <w:lvlOverride w:ilvl="6">
-      <w:startOverride w:val="1"/>
-    </w:lvlOverride>
-    <w:lvlOverride w:ilvl="7">
-      <w:startOverride w:val="1"/>
-    </w:lvlOverride>
-    <w:lvlOverride w:ilvl="8">
-      <w:startOverride w:val="1"/>
-    </w:lvlOverride>
-  </w:num>
-  <w:num w:numId="9" w16cid:durableId="1609240481">
-    <w:abstractNumId w:val="23"/>
-    <w:lvlOverride w:ilvl="0">
-      <w:startOverride w:val="1"/>
-    </w:lvlOverride>
-    <w:lvlOverride w:ilvl="1">
-      <w:startOverride w:val="1"/>
-    </w:lvlOverride>
-    <w:lvlOverride w:ilvl="2">
-      <w:startOverride w:val="1"/>
-    </w:lvlOverride>
-    <w:lvlOverride w:ilvl="3">
-      <w:startOverride w:val="1"/>
-    </w:lvlOverride>
-    <w:lvlOverride w:ilvl="4">
-      <w:startOverride w:val="1"/>
-    </w:lvlOverride>
-    <w:lvlOverride w:ilvl="5">
-      <w:startOverride w:val="1"/>
-    </w:lvlOverride>
-    <w:lvlOverride w:ilvl="6">
-      <w:startOverride w:val="1"/>
-    </w:lvlOverride>
-    <w:lvlOverride w:ilvl="7">
-      <w:startOverride w:val="1"/>
-    </w:lvlOverride>
-    <w:lvlOverride w:ilvl="8">
-      <w:startOverride w:val="1"/>
-    </w:lvlOverride>
-  </w:num>
   <w:num w:numId="10" w16cid:durableId="865827863">
-    <w:abstractNumId w:val="13"/>
+    <w:abstractNumId w:val="16"/>
   </w:num>
   <w:num w:numId="11" w16cid:durableId="1970624190">
     <w:abstractNumId w:val="3"/>
   </w:num>
   <w:num w:numId="12" w16cid:durableId="1719166603">
-    <w:abstractNumId w:val="8"/>
+    <w:abstractNumId w:val="9"/>
   </w:num>
   <w:num w:numId="13" w16cid:durableId="459883939">
-    <w:abstractNumId w:val="16"/>
+    <w:abstractNumId w:val="19"/>
   </w:num>
   <w:num w:numId="14" w16cid:durableId="637686175">
-    <w:abstractNumId w:val="21"/>
+    <w:abstractNumId w:val="24"/>
   </w:num>
   <w:num w:numId="15" w16cid:durableId="822814181">
-    <w:abstractNumId w:val="5"/>
+    <w:abstractNumId w:val="6"/>
   </w:num>
   <w:num w:numId="16" w16cid:durableId="872573618">
-    <w:abstractNumId w:val="20"/>
+    <w:abstractNumId w:val="23"/>
   </w:num>
   <w:num w:numId="17" w16cid:durableId="1608923851">
-    <w:abstractNumId w:val="10"/>
+    <w:abstractNumId w:val="11"/>
   </w:num>
   <w:num w:numId="18" w16cid:durableId="1629975112">
     <w:abstractNumId w:val="0"/>
   </w:num>
   <w:num w:numId="19" w16cid:durableId="1868326282">
-    <w:abstractNumId w:val="15"/>
+    <w:abstractNumId w:val="18"/>
   </w:num>
   <w:num w:numId="20" w16cid:durableId="2138916280">
-    <w:abstractNumId w:val="12"/>
+    <w:abstractNumId w:val="14"/>
   </w:num>
   <w:num w:numId="21" w16cid:durableId="989862978">
-    <w:abstractNumId w:val="25"/>
+    <w:abstractNumId w:val="28"/>
   </w:num>
   <w:num w:numId="22" w16cid:durableId="567426994">
-    <w:abstractNumId w:val="9"/>
+    <w:abstractNumId w:val="10"/>
   </w:num>
   <w:num w:numId="23" w16cid:durableId="2088108466">
     <w:abstractNumId w:val="2"/>
   </w:num>
   <w:num w:numId="24" w16cid:durableId="332535512">
-    <w:abstractNumId w:val="22"/>
+    <w:abstractNumId w:val="25"/>
   </w:num>
   <w:num w:numId="25" w16cid:durableId="1469083411">
-    <w:abstractNumId w:val="7"/>
+    <w:abstractNumId w:val="8"/>
   </w:num>
   <w:num w:numId="26" w16cid:durableId="364449580">
-    <w:abstractNumId w:val="24"/>
+    <w:abstractNumId w:val="27"/>
   </w:num>
   <w:num w:numId="27" w16cid:durableId="16666174">
+    <w:abstractNumId w:val="5"/>
+  </w:num>
+  <w:num w:numId="28" w16cid:durableId="579368045">
     <w:abstractNumId w:val="4"/>
+  </w:num>
+  <w:num w:numId="29" w16cid:durableId="1432581281">
+    <w:abstractNumId w:val="15"/>
+  </w:num>
+  <w:num w:numId="30" w16cid:durableId="1736850545">
+    <w:abstractNumId w:val="12"/>
   </w:num>
 </w:numbering>
 </file>
@@ -15166,6 +16149,23 @@
       <w:u w:val="single"/>
     </w:rPr>
   </w:style>
+  <w:style w:type="paragraph" w:styleId="NormalWeb">
+    <w:name w:val="Normal (Web)"/>
+    <w:basedOn w:val="Normal"/>
+    <w:uiPriority w:val="99"/>
+    <w:semiHidden/>
+    <w:unhideWhenUsed/>
+    <w:rsid w:val="00861C3F"/>
+    <w:pPr>
+      <w:spacing w:before="100" w:beforeAutospacing="1" w:after="100" w:afterAutospacing="1" w:line="240" w:lineRule="auto"/>
+    </w:pPr>
+    <w:rPr>
+      <w:rFonts w:ascii="Times New Roman" w:eastAsia="Times New Roman" w:hAnsi="Times New Roman" w:cs="Times New Roman"/>
+      <w:sz w:val="24"/>
+      <w:szCs w:val="24"/>
+      <w:lang w:val="en-AU" w:eastAsia="zh-CN"/>
+    </w:rPr>
+  </w:style>
 </w:styles>
 </file>
 

</xml_diff>